<commit_message>
still looking for width depth issues
</commit_message>
<xml_diff>
--- a/Model Description Paper 102022.docx
+++ b/Model Description Paper 102022.docx
@@ -984,7 +984,7 @@
         <mc:AlternateContent>
           <mc:Choice Requires="wps">
             <w:drawing>
-              <wp:anchor distT="0" distB="0" distL="114300" distR="114300" simplePos="0" relativeHeight="251656192" behindDoc="1" locked="0" layoutInCell="1" allowOverlap="1" wp14:anchorId="62077EA5" wp14:editId="727602BB">
+              <wp:anchor distT="0" distB="0" distL="114300" distR="114300" simplePos="0" relativeHeight="251655168" behindDoc="1" locked="0" layoutInCell="1" allowOverlap="1" wp14:anchorId="62077EA5" wp14:editId="6D422DA4">
                 <wp:simplePos x="0" y="0"/>
                 <wp:positionH relativeFrom="column">
                   <wp:posOffset>9525</wp:posOffset>
@@ -1057,7 +1057,7 @@
                 <v:stroke joinstyle="miter"/>
                 <v:path gradientshapeok="t" o:connecttype="rect"/>
               </v:shapetype>
-              <v:shape id="Text Box 3" o:spid="_x0000_s1026" type="#_x0000_t202" style="position:absolute;left:0;text-align:left;margin-left:.75pt;margin-top:499.4pt;width:467.2pt;height:49pt;z-index:-251660288;visibility:visible;mso-wrap-style:square;mso-height-percent:0;mso-wrap-distance-left:9pt;mso-wrap-distance-top:0;mso-wrap-distance-right:9pt;mso-wrap-distance-bottom:0;mso-position-horizontal:absolute;mso-position-horizontal-relative:text;mso-position-vertical:absolute;mso-position-vertical-relative:text;mso-height-percent:0;mso-height-relative:margin;v-text-anchor:middle" o:gfxdata="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" fillcolor="white [3201]" stroked="f" strokeweight=".5pt">
+              <v:shape id="Text Box 3" o:spid="_x0000_s1026" type="#_x0000_t202" style="position:absolute;left:0;text-align:left;margin-left:.75pt;margin-top:499.4pt;width:467.2pt;height:49pt;z-index:-251661312;visibility:visible;mso-wrap-style:square;mso-height-percent:0;mso-wrap-distance-left:9pt;mso-wrap-distance-top:0;mso-wrap-distance-right:9pt;mso-wrap-distance-bottom:0;mso-position-horizontal:absolute;mso-position-horizontal-relative:text;mso-position-vertical:absolute;mso-position-vertical-relative:text;mso-height-percent:0;mso-height-relative:margin;v-text-anchor:middle" o:gfxdata="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" fillcolor="white [3201]" stroked="f" strokeweight=".5pt">
                 <v:textbox>
                   <w:txbxContent>
                     <w:p>
@@ -1090,7 +1090,7 @@
           <w:noProof/>
         </w:rPr>
         <w:drawing>
-          <wp:anchor distT="0" distB="0" distL="114300" distR="114300" simplePos="0" relativeHeight="251655168" behindDoc="1" locked="0" layoutInCell="1" allowOverlap="1" wp14:anchorId="3B06C3DB" wp14:editId="3453BBA4">
+          <wp:anchor distT="0" distB="0" distL="114300" distR="114300" simplePos="0" relativeHeight="251654144" behindDoc="1" locked="0" layoutInCell="1" allowOverlap="1" wp14:anchorId="3B06C3DB" wp14:editId="1BC8466B">
             <wp:simplePos x="0" y="0"/>
             <wp:positionH relativeFrom="column">
               <wp:posOffset>9525</wp:posOffset>
@@ -1546,415 +1546,278 @@
       <w:r>
         <w:rPr>
           <w:rFonts w:cstheme="minorHAnsi"/>
-          <w:color w:val="000000" w:themeColor="text1"/>
-        </w:rPr>
-        <w:t xml:space="preserve">Our model does not account for the differences in shear stress associated with different styles of plucking detachment, per </w:t>
-      </w:r>
-      <w:proofErr w:type="spellStart"/>
-      <w:r>
-        <w:rPr>
-          <w:rFonts w:cstheme="minorHAnsi"/>
-          <w:color w:val="000000" w:themeColor="text1"/>
-        </w:rPr>
-        <w:t>Gabet</w:t>
-      </w:r>
-      <w:proofErr w:type="spellEnd"/>
-      <w:r>
-        <w:rPr>
-          <w:rFonts w:cstheme="minorHAnsi"/>
-          <w:color w:val="000000" w:themeColor="text1"/>
-        </w:rPr>
-        <w:t xml:space="preserve"> 2020b. Instead, all plucking is accomplished through a simple stream power formulation (see below). We also do not account for large (boulder-sized) clasts in the system. We use a single discharge-area relationship, rather than a stochastic formulation. And finally, when calculating erosion via abrasion, we use generic abrasion coefficients that have been found for different rock types (Attal and Lave, 2006) in order to be broadly representative of "highly erodible" and "erosion-resistant" units; our study is not intended to be grounded in a specific field site, and therefore we have not conducted fieldwork to measure fracture density or other field-based observations that would inform a more realistic formulation of abrasion coefficients.</w:t>
-      </w:r>
-      <w:r>
-        <w:rPr>
-          <w:rFonts w:cstheme="minorHAnsi"/>
-          <w:color w:val="000000" w:themeColor="text1"/>
-        </w:rPr>
-        <w:t xml:space="preserve"> </w:t>
-      </w:r>
-    </w:p>
-    <w:p>
-      <w:pPr>
-        <w:jc w:val="both"/>
-        <w:rPr>
-          <w:rFonts w:cstheme="minorHAnsi"/>
-          <w:color w:val="000000" w:themeColor="text1"/>
-        </w:rPr>
-      </w:pPr>
-    </w:p>
-    <w:p>
-      <w:pPr>
-        <w:jc w:val="both"/>
-        <w:rPr>
-          <w:rFonts w:cstheme="minorHAnsi"/>
-          <w:color w:val="000000" w:themeColor="text1"/>
-        </w:rPr>
-      </w:pPr>
-      <w:r>
-        <w:rPr>
-          <w:rFonts w:cstheme="minorHAnsi"/>
-          <w:color w:val="000000" w:themeColor="text1"/>
-        </w:rPr>
-        <w:t>In the sections below we first outline the governing equations of our model, and then describe our methodology for testing the model.</w:t>
-      </w:r>
-    </w:p>
-    <w:p>
-      <w:pPr>
-        <w:jc w:val="both"/>
-        <w:rPr>
-          <w:rFonts w:cstheme="minorHAnsi"/>
-          <w:color w:val="000000" w:themeColor="text1"/>
-        </w:rPr>
-      </w:pPr>
-      <w:r>
-        <w:rPr>
-          <w:rFonts w:cstheme="minorHAnsi"/>
           <w:noProof/>
-          <w:color w:val="000000" w:themeColor="text1"/>
-        </w:rPr>
-        <w:lastRenderedPageBreak/>
-        <w:drawing>
-          <wp:anchor distT="0" distB="0" distL="114300" distR="114300" simplePos="0" relativeHeight="251664384" behindDoc="1" locked="0" layoutInCell="1" allowOverlap="1" wp14:anchorId="6787A89D" wp14:editId="0B52583A">
-            <wp:simplePos x="0" y="0"/>
-            <wp:positionH relativeFrom="column">
-              <wp:posOffset>368300</wp:posOffset>
-            </wp:positionH>
-            <wp:positionV relativeFrom="paragraph">
-              <wp:posOffset>149860</wp:posOffset>
-            </wp:positionV>
-            <wp:extent cx="5208270" cy="3086100"/>
-            <wp:effectExtent l="0" t="0" r="0" b="0"/>
-            <wp:wrapSquare wrapText="bothSides"/>
-            <wp:docPr id="253" name="Picture 253" descr="A picture containing diagram&#10;&#10;Description automatically generated"/>
-            <wp:cNvGraphicFramePr>
-              <a:graphicFrameLocks xmlns:a="http://schemas.openxmlformats.org/drawingml/2006/main" noChangeAspect="1"/>
-            </wp:cNvGraphicFramePr>
-            <a:graphic xmlns:a="http://schemas.openxmlformats.org/drawingml/2006/main">
-              <a:graphicData uri="http://schemas.openxmlformats.org/drawingml/2006/picture">
-                <pic:pic xmlns:pic="http://schemas.openxmlformats.org/drawingml/2006/picture">
-                  <pic:nvPicPr>
-                    <pic:cNvPr id="253" name="Picture 253" descr="A picture containing diagram&#10;&#10;Description automatically generated"/>
-                    <pic:cNvPicPr/>
-                  </pic:nvPicPr>
-                  <pic:blipFill>
-                    <a:blip r:embed="rId6" cstate="print">
-                      <a:extLst>
-                        <a:ext uri="{28A0092B-C50C-407E-A947-70E740481C1C}">
-                          <a14:useLocalDpi xmlns:a14="http://schemas.microsoft.com/office/drawing/2010/main" val="0"/>
-                        </a:ext>
-                      </a:extLst>
-                    </a:blip>
-                    <a:stretch>
-                      <a:fillRect/>
-                    </a:stretch>
-                  </pic:blipFill>
-                  <pic:spPr>
-                    <a:xfrm>
-                      <a:off x="0" y="0"/>
-                      <a:ext cx="5208270" cy="3086100"/>
-                    </a:xfrm>
-                    <a:prstGeom prst="rect">
-                      <a:avLst/>
-                    </a:prstGeom>
-                  </pic:spPr>
-                </pic:pic>
-              </a:graphicData>
-            </a:graphic>
-            <wp14:sizeRelH relativeFrom="page">
-              <wp14:pctWidth>0</wp14:pctWidth>
-            </wp14:sizeRelH>
-            <wp14:sizeRelV relativeFrom="page">
-              <wp14:pctHeight>0</wp14:pctHeight>
-            </wp14:sizeRelV>
-          </wp:anchor>
-        </w:drawing>
-      </w:r>
-    </w:p>
-    <w:p>
-      <w:pPr>
-        <w:jc w:val="both"/>
-        <w:rPr>
-          <w:rFonts w:cstheme="minorHAnsi"/>
-          <w:color w:val="000000" w:themeColor="text1"/>
-        </w:rPr>
-      </w:pPr>
-    </w:p>
-    <w:p>
-      <w:pPr>
-        <w:jc w:val="both"/>
-        <w:rPr>
-          <w:rFonts w:cstheme="minorHAnsi"/>
-          <w:color w:val="000000" w:themeColor="text1"/>
-        </w:rPr>
-      </w:pPr>
-    </w:p>
-    <w:p>
-      <w:pPr>
-        <w:jc w:val="both"/>
-        <w:rPr>
-          <w:rFonts w:cstheme="minorHAnsi"/>
-          <w:color w:val="000000" w:themeColor="text1"/>
-        </w:rPr>
-      </w:pPr>
-    </w:p>
-    <w:p>
-      <w:pPr>
-        <w:jc w:val="both"/>
-        <w:rPr>
-          <w:rFonts w:cstheme="minorHAnsi"/>
-          <w:color w:val="000000" w:themeColor="text1"/>
-        </w:rPr>
-      </w:pPr>
-    </w:p>
-    <w:p>
-      <w:pPr>
-        <w:jc w:val="both"/>
-        <w:rPr>
-          <w:rFonts w:cstheme="minorHAnsi"/>
-          <w:color w:val="000000" w:themeColor="text1"/>
-        </w:rPr>
-      </w:pPr>
-    </w:p>
-    <w:p>
-      <w:pPr>
-        <w:jc w:val="both"/>
-        <w:rPr>
-          <w:rFonts w:cstheme="minorHAnsi"/>
-          <w:color w:val="000000" w:themeColor="text1"/>
-        </w:rPr>
-      </w:pPr>
-    </w:p>
-    <w:p>
-      <w:pPr>
-        <w:jc w:val="both"/>
-        <w:rPr>
-          <w:rFonts w:cstheme="minorHAnsi"/>
-          <w:color w:val="000000" w:themeColor="text1"/>
-        </w:rPr>
-      </w:pPr>
-    </w:p>
-    <w:p>
-      <w:pPr>
-        <w:jc w:val="both"/>
-        <w:rPr>
-          <w:rFonts w:cstheme="minorHAnsi"/>
-          <w:color w:val="000000" w:themeColor="text1"/>
-        </w:rPr>
-      </w:pPr>
-    </w:p>
-    <w:p>
-      <w:pPr>
-        <w:jc w:val="both"/>
-        <w:rPr>
-          <w:rFonts w:cstheme="minorHAnsi"/>
-          <w:color w:val="000000" w:themeColor="text1"/>
-        </w:rPr>
-      </w:pPr>
-    </w:p>
-    <w:p>
-      <w:pPr>
-        <w:jc w:val="both"/>
-        <w:rPr>
-          <w:rFonts w:cstheme="minorHAnsi"/>
-          <w:color w:val="000000" w:themeColor="text1"/>
-        </w:rPr>
-      </w:pPr>
-    </w:p>
-    <w:p>
-      <w:pPr>
-        <w:jc w:val="both"/>
-        <w:rPr>
-          <w:rFonts w:cstheme="minorHAnsi"/>
-          <w:color w:val="000000" w:themeColor="text1"/>
-        </w:rPr>
-      </w:pPr>
-    </w:p>
-    <w:p>
-      <w:pPr>
-        <w:jc w:val="both"/>
-        <w:rPr>
-          <w:rFonts w:cstheme="minorHAnsi"/>
-          <w:color w:val="000000" w:themeColor="text1"/>
-        </w:rPr>
-      </w:pPr>
-    </w:p>
-    <w:p>
-      <w:pPr>
-        <w:jc w:val="both"/>
-        <w:rPr>
-          <w:rFonts w:cstheme="minorHAnsi"/>
-          <w:color w:val="000000" w:themeColor="text1"/>
-        </w:rPr>
-      </w:pPr>
-    </w:p>
-    <w:p>
-      <w:pPr>
-        <w:jc w:val="both"/>
-        <w:rPr>
-          <w:rFonts w:cstheme="minorHAnsi"/>
-          <w:color w:val="000000" w:themeColor="text1"/>
-        </w:rPr>
-      </w:pPr>
-    </w:p>
-    <w:p>
-      <w:pPr>
-        <w:jc w:val="both"/>
-        <w:rPr>
-          <w:rFonts w:cstheme="minorHAnsi"/>
-          <w:color w:val="000000" w:themeColor="text1"/>
-        </w:rPr>
-      </w:pPr>
-    </w:p>
-    <w:p>
-      <w:pPr>
-        <w:jc w:val="both"/>
-        <w:rPr>
-          <w:rFonts w:cstheme="minorHAnsi"/>
-          <w:color w:val="000000" w:themeColor="text1"/>
-        </w:rPr>
-      </w:pPr>
-    </w:p>
-    <w:p>
-      <w:pPr>
-        <w:jc w:val="both"/>
-        <w:rPr>
-          <w:rFonts w:cstheme="minorHAnsi"/>
-          <w:color w:val="000000" w:themeColor="text1"/>
-        </w:rPr>
-      </w:pPr>
-      <w:r>
-        <w:rPr>
-          <w:rFonts w:cstheme="minorHAnsi"/>
-          <w:noProof/>
-          <w:color w:val="000000" w:themeColor="text1"/>
+          <w:color w:val="7030A0"/>
         </w:rPr>
         <mc:AlternateContent>
-          <mc:Choice Requires="wps">
+          <mc:Choice Requires="wpg">
             <w:drawing>
-              <wp:anchor distT="0" distB="0" distL="114300" distR="114300" simplePos="0" relativeHeight="251665408" behindDoc="0" locked="0" layoutInCell="1" allowOverlap="1" wp14:anchorId="1AADB648" wp14:editId="710F4DC8">
+              <wp:anchor distT="0" distB="0" distL="114300" distR="114300" simplePos="0" relativeHeight="251665408" behindDoc="0" locked="0" layoutInCell="1" allowOverlap="1" wp14:anchorId="15BB8718" wp14:editId="5781889D">
                 <wp:simplePos x="0" y="0"/>
                 <wp:positionH relativeFrom="column">
-                  <wp:posOffset>-50800</wp:posOffset>
+                  <wp:posOffset>789508</wp:posOffset>
                 </wp:positionH>
                 <wp:positionV relativeFrom="paragraph">
-                  <wp:posOffset>73025</wp:posOffset>
+                  <wp:posOffset>186055</wp:posOffset>
                 </wp:positionV>
-                <wp:extent cx="5956300" cy="800100"/>
+                <wp:extent cx="5208270" cy="3902710"/>
                 <wp:effectExtent l="0" t="0" r="0" b="0"/>
-                <wp:wrapNone/>
-                <wp:docPr id="254" name="Text Box 254"/>
+                <wp:wrapSquare wrapText="bothSides"/>
+                <wp:docPr id="6" name="Group 6"/>
                 <wp:cNvGraphicFramePr/>
                 <a:graphic xmlns:a="http://schemas.openxmlformats.org/drawingml/2006/main">
-                  <a:graphicData uri="http://schemas.microsoft.com/office/word/2010/wordprocessingShape">
-                    <wps:wsp>
-                      <wps:cNvSpPr txBox="1"/>
-                      <wps:spPr>
+                  <a:graphicData uri="http://schemas.microsoft.com/office/word/2010/wordprocessingGroup">
+                    <wpg:wgp>
+                      <wpg:cNvGrpSpPr/>
+                      <wpg:grpSpPr>
                         <a:xfrm>
                           <a:off x="0" y="0"/>
-                          <a:ext cx="5956300" cy="800100"/>
+                          <a:ext cx="5208270" cy="3902710"/>
+                          <a:chOff x="0" y="0"/>
+                          <a:chExt cx="5208270" cy="3903224"/>
                         </a:xfrm>
-                        <a:prstGeom prst="rect">
-                          <a:avLst/>
-                        </a:prstGeom>
-                        <a:solidFill>
-                          <a:schemeClr val="lt1"/>
-                        </a:solidFill>
-                        <a:ln w="6350">
-                          <a:noFill/>
-                        </a:ln>
-                      </wps:spPr>
-                      <wps:txbx>
-                        <w:txbxContent>
-                          <w:p>
-                            <w:pPr>
-                              <w:jc w:val="both"/>
-                              <w:rPr>
-                                <w:sz w:val="21"/>
-                                <w:szCs w:val="21"/>
-                              </w:rPr>
-                            </w:pPr>
-                            <w:r>
-                              <w:rPr>
-                                <w:sz w:val="21"/>
-                                <w:szCs w:val="21"/>
-                              </w:rPr>
-                              <w:t xml:space="preserve">Figure 2. </w:t>
-                            </w:r>
-                            <w:r>
-                              <w:rPr>
-                                <w:sz w:val="21"/>
-                                <w:szCs w:val="21"/>
-                              </w:rPr>
-                              <w:t xml:space="preserve">Schematic illustration of sediment transport and erosion in our model. Sediment enters the channel/valley </w:t>
-                            </w:r>
-                            <w:r>
-                              <w:rPr>
-                                <w:sz w:val="21"/>
-                                <w:szCs w:val="21"/>
-                              </w:rPr>
-                              <w:t>from upstream and from hillslopes/tributaries, which are assumed to be lowering at the same rate as the channel. Bedrock erosion within the channel occurs via both abrasion and plucking, but only where bedrock is exposed (not covered with alluvium).</w:t>
-                            </w:r>
-                          </w:p>
-                        </w:txbxContent>
-                      </wps:txbx>
-                      <wps:bodyPr rot="0" spcFirstLastPara="0" vertOverflow="overflow" horzOverflow="overflow" vert="horz" wrap="square" lIns="91440" tIns="45720" rIns="91440" bIns="45720" numCol="1" spcCol="0" rtlCol="0" fromWordArt="0" anchor="t" anchorCtr="0" forceAA="0" compatLnSpc="1">
-                        <a:prstTxWarp prst="textNoShape">
-                          <a:avLst/>
-                        </a:prstTxWarp>
-                        <a:noAutofit/>
-                      </wps:bodyPr>
-                    </wps:wsp>
+                      </wpg:grpSpPr>
+                      <pic:pic xmlns:pic="http://schemas.openxmlformats.org/drawingml/2006/picture">
+                        <pic:nvPicPr>
+                          <pic:cNvPr id="253" name="Picture 253" descr="A picture containing diagram&#10;&#10;Description automatically generated"/>
+                          <pic:cNvPicPr>
+                            <a:picLocks noChangeAspect="1"/>
+                          </pic:cNvPicPr>
+                        </pic:nvPicPr>
+                        <pic:blipFill>
+                          <a:blip r:embed="rId6" cstate="print">
+                            <a:extLst>
+                              <a:ext uri="{28A0092B-C50C-407E-A947-70E740481C1C}">
+                                <a14:useLocalDpi xmlns:a14="http://schemas.microsoft.com/office/drawing/2010/main" val="0"/>
+                              </a:ext>
+                            </a:extLst>
+                          </a:blip>
+                          <a:stretch>
+                            <a:fillRect/>
+                          </a:stretch>
+                        </pic:blipFill>
+                        <pic:spPr>
+                          <a:xfrm>
+                            <a:off x="0" y="0"/>
+                            <a:ext cx="5208270" cy="3086100"/>
+                          </a:xfrm>
+                          <a:prstGeom prst="rect">
+                            <a:avLst/>
+                          </a:prstGeom>
+                          <a:ln>
+                            <a:noFill/>
+                          </a:ln>
+                        </pic:spPr>
+                      </pic:pic>
+                      <wps:wsp>
+                        <wps:cNvPr id="254" name="Text Box 254"/>
+                        <wps:cNvSpPr txBox="1"/>
+                        <wps:spPr>
+                          <a:xfrm>
+                            <a:off x="0" y="3103124"/>
+                            <a:ext cx="5203825" cy="800100"/>
+                          </a:xfrm>
+                          <a:prstGeom prst="rect">
+                            <a:avLst/>
+                          </a:prstGeom>
+                          <a:solidFill>
+                            <a:schemeClr val="lt1"/>
+                          </a:solidFill>
+                          <a:ln w="6350">
+                            <a:noFill/>
+                          </a:ln>
+                        </wps:spPr>
+                        <wps:txbx>
+                          <w:txbxContent>
+                            <w:p>
+                              <w:pPr>
+                                <w:jc w:val="both"/>
+                                <w:rPr>
+                                  <w:sz w:val="21"/>
+                                  <w:szCs w:val="21"/>
+                                </w:rPr>
+                              </w:pPr>
+                              <w:r>
+                                <w:rPr>
+                                  <w:sz w:val="21"/>
+                                  <w:szCs w:val="21"/>
+                                </w:rPr>
+                                <w:t xml:space="preserve">Figure 2. </w:t>
+                              </w:r>
+                              <w:r>
+                                <w:rPr>
+                                  <w:sz w:val="21"/>
+                                  <w:szCs w:val="21"/>
+                                </w:rPr>
+                                <w:t xml:space="preserve">Schematic illustration of sediment transport and erosion in our model. Sediment enters the channel/valley </w:t>
+                              </w:r>
+                              <w:r>
+                                <w:rPr>
+                                  <w:sz w:val="21"/>
+                                  <w:szCs w:val="21"/>
+                                </w:rPr>
+                                <w:t>from upstream and from hillslopes/tributaries, which are assumed to be lowering at the same rate as the channel. Bedrock erosion within the channel occurs via both abrasion and plucking, but only where bedrock is exposed (not covered with alluvium).</w:t>
+                              </w:r>
+                            </w:p>
+                          </w:txbxContent>
+                        </wps:txbx>
+                        <wps:bodyPr rot="0" spcFirstLastPara="0" vertOverflow="overflow" horzOverflow="overflow" vert="horz" wrap="square" lIns="91440" tIns="45720" rIns="91440" bIns="45720" numCol="1" spcCol="0" rtlCol="0" fromWordArt="0" anchor="t" anchorCtr="0" forceAA="0" compatLnSpc="1">
+                          <a:prstTxWarp prst="textNoShape">
+                            <a:avLst/>
+                          </a:prstTxWarp>
+                          <a:noAutofit/>
+                        </wps:bodyPr>
+                      </wps:wsp>
+                    </wpg:wgp>
                   </a:graphicData>
                 </a:graphic>
-                <wp14:sizeRelV relativeFrom="margin">
-                  <wp14:pctHeight>0</wp14:pctHeight>
-                </wp14:sizeRelV>
               </wp:anchor>
             </w:drawing>
           </mc:Choice>
           <mc:Fallback>
             <w:pict>
-              <v:shape w14:anchorId="1AADB648" id="Text Box 254" o:spid="_x0000_s1027" type="#_x0000_t202" style="position:absolute;left:0;text-align:left;margin-left:-4pt;margin-top:5.75pt;width:469pt;height:63pt;z-index:251665408;visibility:visible;mso-wrap-style:square;mso-height-percent:0;mso-wrap-distance-left:9pt;mso-wrap-distance-top:0;mso-wrap-distance-right:9pt;mso-wrap-distance-bottom:0;mso-position-horizontal:absolute;mso-position-horizontal-relative:text;mso-position-vertical:absolute;mso-position-vertical-relative:text;mso-height-percent:0;mso-height-relative:margin;v-text-anchor:top" o:gfxdata="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" fillcolor="white [3201]" stroked="f" strokeweight=".5pt">
-                <v:textbox>
-                  <w:txbxContent>
-                    <w:p>
-                      <w:pPr>
-                        <w:jc w:val="both"/>
-                        <w:rPr>
-                          <w:sz w:val="21"/>
-                          <w:szCs w:val="21"/>
-                        </w:rPr>
-                      </w:pPr>
-                      <w:r>
-                        <w:rPr>
-                          <w:sz w:val="21"/>
-                          <w:szCs w:val="21"/>
-                        </w:rPr>
-                        <w:t xml:space="preserve">Figure 2. </w:t>
-                      </w:r>
-                      <w:r>
-                        <w:rPr>
-                          <w:sz w:val="21"/>
-                          <w:szCs w:val="21"/>
-                        </w:rPr>
-                        <w:t xml:space="preserve">Schematic illustration of sediment transport and erosion in our model. Sediment enters the channel/valley </w:t>
-                      </w:r>
-                      <w:r>
-                        <w:rPr>
-                          <w:sz w:val="21"/>
-                          <w:szCs w:val="21"/>
-                        </w:rPr>
-                        <w:t>from upstream and from hillslopes/tributaries, which are assumed to be lowering at the same rate as the channel. Bedrock erosion within the channel occurs via both abrasion and plucking, but only where bedrock is exposed (not covered with alluvium).</w:t>
-                      </w:r>
-                    </w:p>
-                  </w:txbxContent>
-                </v:textbox>
-              </v:shape>
+              <v:group w14:anchorId="15BB8718" id="Group 6" o:spid="_x0000_s1027" style="position:absolute;left:0;text-align:left;margin-left:62.15pt;margin-top:14.65pt;width:410.1pt;height:307.3pt;z-index:251665408" coordsize="52082,39032" o:gfxdata="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">
+                <v:shapetype id="_x0000_t75" coordsize="21600,21600" o:spt="75" o:preferrelative="t" path="m@4@5l@4@11@9@11@9@5xe" filled="f" stroked="f">
+                  <v:stroke joinstyle="miter"/>
+                  <v:formulas>
+                    <v:f eqn="if lineDrawn pixelLineWidth 0"/>
+                    <v:f eqn="sum @0 1 0"/>
+                    <v:f eqn="sum 0 0 @1"/>
+                    <v:f eqn="prod @2 1 2"/>
+                    <v:f eqn="prod @3 21600 pixelWidth"/>
+                    <v:f eqn="prod @3 21600 pixelHeight"/>
+                    <v:f eqn="sum @0 0 1"/>
+                    <v:f eqn="prod @6 1 2"/>
+                    <v:f eqn="prod @7 21600 pixelWidth"/>
+                    <v:f eqn="sum @8 21600 0"/>
+                    <v:f eqn="prod @7 21600 pixelHeight"/>
+                    <v:f eqn="sum @10 21600 0"/>
+                  </v:formulas>
+                  <v:path o:extrusionok="f" gradientshapeok="t" o:connecttype="rect"/>
+                  <o:lock v:ext="edit" aspectratio="t"/>
+                </v:shapetype>
+                <v:shape id="Picture 253" o:spid="_x0000_s1028" type="#_x0000_t75" alt="A picture containing diagram&#10;&#10;Description automatically generated" style="position:absolute;width:52082;height:30861;visibility:visible;mso-wrap-style:square" o:gfxdata="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">
+                  <v:imagedata r:id="rId7" o:title="A picture containing diagram&#10;&#10;Description automatically generated"/>
+                </v:shape>
+                <v:shape id="Text Box 254" o:spid="_x0000_s1029" type="#_x0000_t202" style="position:absolute;top:31031;width:52038;height:8001;visibility:visible;mso-wrap-style:square;v-text-anchor:top" o:gfxdata="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" fillcolor="white [3201]" stroked="f" strokeweight=".5pt">
+                  <v:textbox>
+                    <w:txbxContent>
+                      <w:p>
+                        <w:pPr>
+                          <w:jc w:val="both"/>
+                          <w:rPr>
+                            <w:sz w:val="21"/>
+                            <w:szCs w:val="21"/>
+                          </w:rPr>
+                        </w:pPr>
+                        <w:r>
+                          <w:rPr>
+                            <w:sz w:val="21"/>
+                            <w:szCs w:val="21"/>
+                          </w:rPr>
+                          <w:t xml:space="preserve">Figure 2. </w:t>
+                        </w:r>
+                        <w:r>
+                          <w:rPr>
+                            <w:sz w:val="21"/>
+                            <w:szCs w:val="21"/>
+                          </w:rPr>
+                          <w:t xml:space="preserve">Schematic illustration of sediment transport and erosion in our model. Sediment enters the channel/valley </w:t>
+                        </w:r>
+                        <w:r>
+                          <w:rPr>
+                            <w:sz w:val="21"/>
+                            <w:szCs w:val="21"/>
+                          </w:rPr>
+                          <w:t>from upstream and from hillslopes/tributaries, which are assumed to be lowering at the same rate as the channel. Bedrock erosion within the channel occurs via both abrasion and plucking, but only where bedrock is exposed (not covered with alluvium).</w:t>
+                        </w:r>
+                      </w:p>
+                    </w:txbxContent>
+                  </v:textbox>
+                </v:shape>
+                <w10:wrap type="square"/>
+              </v:group>
             </w:pict>
           </mc:Fallback>
         </mc:AlternateContent>
       </w:r>
+      <w:r>
+        <w:rPr>
+          <w:rFonts w:cstheme="minorHAnsi"/>
+          <w:color w:val="000000" w:themeColor="text1"/>
+        </w:rPr>
+        <w:t xml:space="preserve">Our model does not account for the differences in shear stress associated with different styles of plucking detachment, per </w:t>
+      </w:r>
+      <w:proofErr w:type="spellStart"/>
+      <w:r>
+        <w:rPr>
+          <w:rFonts w:cstheme="minorHAnsi"/>
+          <w:color w:val="000000" w:themeColor="text1"/>
+        </w:rPr>
+        <w:t>Gabet</w:t>
+      </w:r>
+      <w:proofErr w:type="spellEnd"/>
+      <w:r>
+        <w:rPr>
+          <w:rFonts w:cstheme="minorHAnsi"/>
+          <w:color w:val="000000" w:themeColor="text1"/>
+        </w:rPr>
+        <w:t xml:space="preserve"> 2020b. Instead, all plucking is accomplished through a simple stream power formulation (see below). We also do not account for large (boulder-sized) clasts in the system. We use a single discharge-area relationship, rather than a stochastic formulation. And finally, when calculating erosion via abrasion, we use generic abrasion coefficients that have been </w:t>
+      </w:r>
+      <w:r>
+        <w:rPr>
+          <w:rFonts w:cstheme="minorHAnsi"/>
+          <w:color w:val="000000" w:themeColor="text1"/>
+        </w:rPr>
+        <w:lastRenderedPageBreak/>
+        <w:t xml:space="preserve">found for different rock types (Attal and Lave, 2006) in order to be broadly representative of "highly erodible" and "erosion-resistant" </w:t>
+      </w:r>
+      <w:r>
+        <w:rPr>
+          <w:rFonts w:cstheme="minorHAnsi"/>
+          <w:color w:val="000000" w:themeColor="text1"/>
+        </w:rPr>
+        <w:t xml:space="preserve">geologic </w:t>
+      </w:r>
+      <w:r>
+        <w:rPr>
+          <w:rFonts w:cstheme="minorHAnsi"/>
+          <w:color w:val="000000" w:themeColor="text1"/>
+        </w:rPr>
+        <w:t>units; our study is not intended to be grounded in a specific field site, and therefore we have not conducted fieldwork to measure fracture density or other field-based observations that would inform a more realistic formulation of abrasion coefficients.</w:t>
+      </w:r>
+      <w:r>
+        <w:rPr>
+          <w:rFonts w:cstheme="minorHAnsi"/>
+          <w:color w:val="000000" w:themeColor="text1"/>
+        </w:rPr>
+        <w:t xml:space="preserve"> </w:t>
+      </w:r>
+    </w:p>
+    <w:p>
+      <w:pPr>
+        <w:jc w:val="both"/>
+        <w:rPr>
+          <w:rFonts w:cstheme="minorHAnsi"/>
+          <w:color w:val="000000" w:themeColor="text1"/>
+        </w:rPr>
+      </w:pPr>
+    </w:p>
+    <w:p>
+      <w:pPr>
+        <w:jc w:val="both"/>
+        <w:rPr>
+          <w:rFonts w:cstheme="minorHAnsi"/>
+          <w:color w:val="000000" w:themeColor="text1"/>
+        </w:rPr>
+      </w:pPr>
+      <w:r>
+        <w:rPr>
+          <w:rFonts w:cstheme="minorHAnsi"/>
+          <w:color w:val="000000" w:themeColor="text1"/>
+        </w:rPr>
+        <w:t>In the sections below we first outline the governing equations of our model, and then describe our methodology for testing the model.</w:t>
+      </w:r>
     </w:p>
     <w:p>
       <w:pPr>
@@ -2007,7 +1870,21 @@
           <w:rFonts w:cstheme="minorHAnsi"/>
           <w:color w:val="000000" w:themeColor="text1"/>
         </w:rPr>
-        <w:t>The fundamental equation in our model that determines how river profiles change shape through time states that the rate of change of total elevation is equal to the rate of change of bedrock elevation, plus the rate of change of some thickness of sediment that sits atop the bedrock profile:</w:t>
+        <w:t xml:space="preserve">The fundamental equation in our model that determines how river profiles </w:t>
+      </w:r>
+      <w:r>
+        <w:rPr>
+          <w:rFonts w:cstheme="minorHAnsi"/>
+          <w:color w:val="000000" w:themeColor="text1"/>
+        </w:rPr>
+        <w:t>evolve</w:t>
+      </w:r>
+      <w:r>
+        <w:rPr>
+          <w:rFonts w:cstheme="minorHAnsi"/>
+          <w:color w:val="000000" w:themeColor="text1"/>
+        </w:rPr>
+        <w:t xml:space="preserve"> through time states that the rate of change of total elevation is equal to the rate of change of bedrock elevation, plus the rate of change of some thickness of sediment that sits atop the bedrock profile:</w:t>
       </w:r>
     </w:p>
     <w:p>
@@ -2229,7 +2106,21 @@
           <w:rFonts w:cstheme="minorHAnsi"/>
           <w:color w:val="000000" w:themeColor="text1"/>
         </w:rPr>
-        <w:t xml:space="preserve"> is the total topographic elevation, </w:t>
+        <w:t xml:space="preserve"> is the total topographic elevation</w:t>
+      </w:r>
+      <w:r>
+        <w:rPr>
+          <w:rFonts w:cstheme="minorHAnsi"/>
+          <w:color w:val="000000" w:themeColor="text1"/>
+        </w:rPr>
+        <w:t xml:space="preserve"> [L]</w:t>
+      </w:r>
+      <w:r>
+        <w:rPr>
+          <w:rFonts w:cstheme="minorHAnsi"/>
+          <w:color w:val="000000" w:themeColor="text1"/>
+        </w:rPr>
+        <w:t xml:space="preserve">, </w:t>
       </w:r>
       <m:oMath>
         <m:sSub>
@@ -2272,7 +2163,21 @@
           <w:rFonts w:cstheme="minorHAnsi"/>
           <w:color w:val="000000" w:themeColor="text1"/>
         </w:rPr>
-        <w:t xml:space="preserve"> is the bedrock elevation, and </w:t>
+        <w:t xml:space="preserve"> is the bedrock elevation</w:t>
+      </w:r>
+      <w:r>
+        <w:rPr>
+          <w:rFonts w:cstheme="minorHAnsi"/>
+          <w:color w:val="000000" w:themeColor="text1"/>
+        </w:rPr>
+        <w:t xml:space="preserve"> [L]</w:t>
+      </w:r>
+      <w:r>
+        <w:rPr>
+          <w:rFonts w:cstheme="minorHAnsi"/>
+          <w:color w:val="000000" w:themeColor="text1"/>
+        </w:rPr>
+        <w:t xml:space="preserve">, and </w:t>
       </w:r>
       <m:oMath>
         <m:r>
@@ -2291,7 +2196,70 @@
           <w:rFonts w:cstheme="minorHAnsi"/>
           <w:color w:val="000000" w:themeColor="text1"/>
         </w:rPr>
-        <w:t xml:space="preserve"> is the sediment thickness. Each term on the righthand side can be broken down into its contributing pieces: bedrock elevation is controlled by uplift and bedrock erosion, and sediment thickness depends on the amount of coarse material present, the sediment flux, and any mass lost from the bedload due to grain attrition. The general forms of these equations are as follows:</w:t>
+        <w:t xml:space="preserve"> is the sediment thickness</w:t>
+      </w:r>
+      <w:r>
+        <w:rPr>
+          <w:rFonts w:cstheme="minorHAnsi"/>
+          <w:color w:val="000000" w:themeColor="text1"/>
+        </w:rPr>
+        <w:t xml:space="preserve"> [L]</w:t>
+      </w:r>
+      <w:r>
+        <w:rPr>
+          <w:rFonts w:cstheme="minorHAnsi"/>
+          <w:color w:val="000000" w:themeColor="text1"/>
+        </w:rPr>
+        <w:t xml:space="preserve">. Each term on the righthand side can be broken down into its contributing pieces: bedrock elevation is controlled by uplift and bedrock erosion, and sediment thickness depends on the amount of coarse material present, </w:t>
+      </w:r>
+      <w:r>
+        <w:rPr>
+          <w:rFonts w:cstheme="minorHAnsi"/>
+          <w:color w:val="000000" w:themeColor="text1"/>
+        </w:rPr>
+        <w:t>lateral contributions from the surrounding basin</w:t>
+      </w:r>
+      <w:r>
+        <w:rPr>
+          <w:rFonts w:cstheme="minorHAnsi"/>
+          <w:color w:val="000000" w:themeColor="text1"/>
+        </w:rPr>
+        <w:t xml:space="preserve">, </w:t>
+      </w:r>
+      <w:r>
+        <w:rPr>
+          <w:rFonts w:cstheme="minorHAnsi"/>
+          <w:color w:val="000000" w:themeColor="text1"/>
+        </w:rPr>
+        <w:t>the sediment flux,</w:t>
+      </w:r>
+      <w:r>
+        <w:rPr>
+          <w:rFonts w:cstheme="minorHAnsi"/>
+          <w:color w:val="000000" w:themeColor="text1"/>
+        </w:rPr>
+        <w:t xml:space="preserve"> and</w:t>
+      </w:r>
+      <w:r>
+        <w:rPr>
+          <w:rFonts w:cstheme="minorHAnsi"/>
+          <w:color w:val="000000" w:themeColor="text1"/>
+        </w:rPr>
+        <w:t xml:space="preserve"> </w:t>
+      </w:r>
+      <w:r>
+        <w:rPr>
+          <w:rFonts w:cstheme="minorHAnsi"/>
+          <w:color w:val="000000" w:themeColor="text1"/>
+        </w:rPr>
+        <w:t xml:space="preserve">the amount of </w:t>
+      </w:r>
+      <w:r>
+        <w:rPr>
+          <w:rFonts w:cstheme="minorHAnsi"/>
+          <w:color w:val="000000" w:themeColor="text1"/>
+        </w:rPr>
+        <w:t>mass lost from the bedload due to grain attrition. The general forms of these equations are as follows:</w:t>
       </w:r>
     </w:p>
     <w:p>
@@ -2455,7 +2423,27 @@
               <w:rFonts w:ascii="Cambria Math" w:hAnsi="Cambria Math" w:cstheme="minorHAnsi"/>
               <w:color w:val="000000" w:themeColor="text1"/>
             </w:rPr>
-            <m:t>=bedload+lateral sediment-sediment flux-attrition</m:t>
+            <m:t>=bedload+lateral s</m:t>
+          </m:r>
+          <m:r>
+            <m:rPr>
+              <m:sty m:val="p"/>
+            </m:rPr>
+            <w:rPr>
+              <w:rFonts w:ascii="Cambria Math" w:hAnsi="Cambria Math" w:cstheme="minorHAnsi"/>
+              <w:color w:val="000000" w:themeColor="text1"/>
+            </w:rPr>
+            <m:t>upply</m:t>
+          </m:r>
+          <m:r>
+            <m:rPr>
+              <m:sty m:val="p"/>
+            </m:rPr>
+            <w:rPr>
+              <w:rFonts w:ascii="Cambria Math" w:hAnsi="Cambria Math" w:cstheme="minorHAnsi"/>
+              <w:color w:val="000000" w:themeColor="text1"/>
+            </w:rPr>
+            <m:t>-sediment flux-attrition</m:t>
           </m:r>
         </m:oMath>
       </m:oMathPara>
@@ -2550,7 +2538,21 @@
           <w:rFonts w:cstheme="minorHAnsi"/>
           <w:color w:val="000000" w:themeColor="text1"/>
         </w:rPr>
-        <w:t xml:space="preserve">Mass is conserved within a valley of fixed width, while a channel of varying width exerts control on local erosion rates. Formulas for valley and channel width are taken from </w:t>
+        <w:t xml:space="preserve">Mass is conserved within a valley of fixed width, while a channel </w:t>
+      </w:r>
+      <w:r>
+        <w:rPr>
+          <w:rFonts w:cstheme="minorHAnsi"/>
+          <w:color w:val="000000" w:themeColor="text1"/>
+        </w:rPr>
+        <w:t xml:space="preserve">with varying hydraulic radius exerts control on local sediment transport and erosion rates. Equations </w:t>
+      </w:r>
+      <w:r>
+        <w:rPr>
+          <w:rFonts w:cstheme="minorHAnsi"/>
+          <w:color w:val="000000" w:themeColor="text1"/>
+        </w:rPr>
+        <w:t xml:space="preserve">for valley and channel width are taken from </w:t>
       </w:r>
       <w:proofErr w:type="spellStart"/>
       <w:r>
@@ -2718,6 +2720,7 @@
               <w:rFonts w:ascii="Cambria Math" w:hAnsi="Cambria Math" w:cstheme="minorHAnsi"/>
               <w:color w:val="000000" w:themeColor="text1"/>
             </w:rPr>
+            <w:lastRenderedPageBreak/>
             <m:t>b=</m:t>
           </m:r>
           <m:sSub>
@@ -2916,7 +2919,21 @@
           <w:rFonts w:eastAsiaTheme="minorEastAsia" w:cstheme="minorHAnsi"/>
           <w:color w:val="000000" w:themeColor="text1"/>
         </w:rPr>
-        <w:t xml:space="preserve"> is valley width and </w:t>
+        <w:t xml:space="preserve"> is valley width</w:t>
+      </w:r>
+      <w:r>
+        <w:rPr>
+          <w:rFonts w:eastAsiaTheme="minorEastAsia" w:cstheme="minorHAnsi"/>
+          <w:color w:val="000000" w:themeColor="text1"/>
+        </w:rPr>
+        <w:t xml:space="preserve"> [L]</w:t>
+      </w:r>
+      <w:r>
+        <w:rPr>
+          <w:rFonts w:eastAsiaTheme="minorEastAsia" w:cstheme="minorHAnsi"/>
+          <w:color w:val="000000" w:themeColor="text1"/>
+        </w:rPr>
+        <w:t xml:space="preserve"> and </w:t>
       </w:r>
       <w:r>
         <w:rPr>
@@ -2927,21 +2944,26 @@
         </w:rPr>
         <w:t xml:space="preserve">b </w:t>
       </w:r>
-      <w:proofErr w:type="gramStart"/>
-      <w:r>
-        <w:rPr>
-          <w:rFonts w:eastAsiaTheme="minorEastAsia" w:cstheme="minorHAnsi"/>
-          <w:color w:val="000000" w:themeColor="text1"/>
-        </w:rPr>
-        <w:t>is</w:t>
-      </w:r>
-      <w:proofErr w:type="gramEnd"/>
-      <w:r>
-        <w:rPr>
-          <w:rFonts w:eastAsiaTheme="minorEastAsia" w:cstheme="minorHAnsi"/>
-          <w:color w:val="000000" w:themeColor="text1"/>
-        </w:rPr>
-        <w:t xml:space="preserve"> channel width. </w:t>
+      <w:r>
+        <w:rPr>
+          <w:rFonts w:eastAsiaTheme="minorEastAsia" w:cstheme="minorHAnsi"/>
+          <w:color w:val="000000" w:themeColor="text1"/>
+        </w:rPr>
+        <w:t>is channel width</w:t>
+      </w:r>
+      <w:r>
+        <w:rPr>
+          <w:rFonts w:eastAsiaTheme="minorEastAsia" w:cstheme="minorHAnsi"/>
+          <w:color w:val="000000" w:themeColor="text1"/>
+        </w:rPr>
+        <w:t xml:space="preserve"> [L]</w:t>
+      </w:r>
+      <w:r>
+        <w:rPr>
+          <w:rFonts w:eastAsiaTheme="minorEastAsia" w:cstheme="minorHAnsi"/>
+          <w:color w:val="000000" w:themeColor="text1"/>
+        </w:rPr>
+        <w:t xml:space="preserve">. </w:t>
       </w:r>
       <w:r>
         <w:rPr>
@@ -3018,21 +3040,6 @@
           <w:vertAlign w:val="superscript"/>
         </w:rPr>
         <w:t>-8</w:t>
-      </w:r>
-      <w:r>
-        <w:rPr>
-          <w:rFonts w:eastAsiaTheme="minorEastAsia" w:cstheme="minorHAnsi"/>
-          <w:color w:val="000000" w:themeColor="text1"/>
-          <w:vertAlign w:val="superscript"/>
-        </w:rPr>
-        <w:t xml:space="preserve"> </w:t>
-      </w:r>
-      <w:r>
-        <w:rPr>
-          <w:rFonts w:eastAsiaTheme="minorEastAsia" w:cstheme="minorHAnsi"/>
-          <w:color w:val="FF0000"/>
-        </w:rPr>
-        <w:t>[units?]</w:t>
       </w:r>
       <w:r>
         <w:rPr>
@@ -3260,7 +3267,7 @@
           <w:rFonts w:eastAsiaTheme="minorEastAsia" w:cstheme="minorHAnsi"/>
           <w:color w:val="000000" w:themeColor="text1"/>
         </w:rPr>
-        <w:t xml:space="preserve"> is a Hack exponent, also related to basin geometry, taken to be 2 in our model. </w:t>
+        <w:t xml:space="preserve"> is a Hack exponent, also related to basin geometry. </w:t>
       </w:r>
       <w:r>
         <w:rPr>
@@ -3576,7 +3583,7 @@
           <w:rFonts w:cstheme="minorHAnsi"/>
           <w:color w:val="000000" w:themeColor="text1"/>
         </w:rPr>
-        <w:t>Here H represents the actual sediment thickness present on the riverbed, and H* is a characteristic scale that approximates bed roughness height. When the actual sediment thickness, H, is extremely large relative to the roughness height H*, bed exposure is minimized; when actual sediment is extremely thin relative to the roughness scale, bed exposure is maximized.</w:t>
+        <w:t>Here H represents the actual sediment thickness present on the riverbed, and H* is a characteristic scale that approximates bed roughness height. When the actual sediment thickness, H, is large relative to the roughness height H*, bed exposure is minimized; when actual sediment is thin relative to the roughness scale, bed exposure is maximized.</w:t>
       </w:r>
       <w:r>
         <w:rPr>
@@ -3829,7 +3836,6 @@
           <w:rFonts w:cstheme="minorHAnsi"/>
           <w:color w:val="000000" w:themeColor="text1"/>
         </w:rPr>
-        <w:lastRenderedPageBreak/>
         <w:t xml:space="preserve">where </w:t>
       </w:r>
       <w:proofErr w:type="spellStart"/>
@@ -4009,6 +4015,7 @@
           <w:rFonts w:cstheme="minorHAnsi"/>
           <w:color w:val="000000" w:themeColor="text1"/>
         </w:rPr>
+        <w:lastRenderedPageBreak/>
         <w:t xml:space="preserve">We allow for erosion to occur through two mechanisms: plucking and abrasion. The effectiveness of each of these mechanisms depends on the percentage of bedrock exposure on the riverbed. </w:t>
       </w:r>
       <w:proofErr w:type="spellStart"/>
@@ -4501,15 +4508,7 @@
           <w:rFonts w:cstheme="minorHAnsi"/>
           <w:color w:val="000000" w:themeColor="text1"/>
         </w:rPr>
-        <w:t xml:space="preserve">; therefore, the lateral sediment flux to the valley at any point will be a function of the distance traveled, </w:t>
-      </w:r>
-      <w:r>
-        <w:rPr>
-          <w:rFonts w:cstheme="minorHAnsi"/>
-          <w:color w:val="000000" w:themeColor="text1"/>
-        </w:rPr>
-        <w:lastRenderedPageBreak/>
-        <w:t>which itself is assumed to depend on drainage basin geometry. This relationship is expressed as such:</w:t>
+        <w:t>; therefore, the lateral sediment flux to the valley at any point will be a function of the distance traveled, which itself is assumed to depend on drainage basin geometry. This relationship is expressed as such:</w:t>
       </w:r>
     </w:p>
     <w:p>
@@ -4817,6 +4816,7 @@
           <w:bCs/>
           <w:color w:val="000000" w:themeColor="text1"/>
         </w:rPr>
+        <w:lastRenderedPageBreak/>
         <w:t>Attrition</w:t>
       </w:r>
     </w:p>
@@ -5377,7 +5377,53 @@
           <w:rFonts w:cstheme="minorHAnsi"/>
           <w:color w:val="000000" w:themeColor="text1"/>
         </w:rPr>
-        <w:t xml:space="preserve">Our model is implemented on a 1D grid with a total domain length of 100 km and grid spacing of 1 km. A lithologic boundary is imposed at one quarter of the length of the domain (25 km). Between kilometers 0-24, the bedrock is assigned properties (such as erodibility and abrasion coefficient) representative of granitic rocks (Attal and Lave, 2006); from kilometers 25-100, rocks are assigned properties representative of course sandstones and conglomerates (Attal and Lave, </w:t>
+        <w:t>Our model is implemented on a 1D grid with a total domain length of 100 km and grid spacing of 1 km. A lithologic boundary is imposed at one quarter of the length of the domain (25 km). Between kilometers 0-24, the bedrock is assigned properties (such as erodibility and abrasion coefficient) representative of granitic rocks (Attal and Lave, 2006); from kilometers 25-100, rocks are assigned properties representative of course sandstones and conglomerates (Attal and Lave, 2006). Our model evolves through time in response to "uplift," which we simulate through the progressive baselevel lowering of an outlet node.</w:t>
+      </w:r>
+    </w:p>
+    <w:p>
+      <w:pPr>
+        <w:jc w:val="both"/>
+        <w:rPr>
+          <w:rFonts w:cstheme="minorHAnsi"/>
+          <w:color w:val="000000" w:themeColor="text1"/>
+        </w:rPr>
+      </w:pPr>
+    </w:p>
+    <w:p>
+      <w:pPr>
+        <w:jc w:val="both"/>
+        <w:rPr>
+          <w:rFonts w:cstheme="minorHAnsi"/>
+          <w:color w:val="FF0000"/>
+        </w:rPr>
+      </w:pPr>
+      <w:r>
+        <w:rPr>
+          <w:rFonts w:cstheme="minorHAnsi"/>
+          <w:color w:val="000000" w:themeColor="text1"/>
+        </w:rPr>
+        <w:t xml:space="preserve">The model is designed to capture the changes in dominant erosional process that occur streamwise as sediment builds up and influences the system, much the way real rivers are often detachment-limited in their headwaters and become progressively more transport-limited downstream </w:t>
+      </w:r>
+      <w:r>
+        <w:rPr>
+          <w:rFonts w:cstheme="minorHAnsi"/>
+          <w:color w:val="FF0000"/>
+        </w:rPr>
+        <w:t>(</w:t>
+      </w:r>
+      <w:r>
+        <w:rPr>
+          <w:rFonts w:cstheme="minorHAnsi"/>
+          <w:color w:val="FF0000"/>
+        </w:rPr>
+        <w:t xml:space="preserve">CITATION; DAVY AND LAGUE 2009?) </w:t>
+      </w:r>
+      <w:r>
+        <w:rPr>
+          <w:rFonts w:cstheme="minorHAnsi"/>
+          <w:color w:val="000000" w:themeColor="text1"/>
+        </w:rPr>
+        <w:t xml:space="preserve">In our model, different fluvial conditions can be forced or suppressed with intentional parameter choices. For example, making abrasion coefficients so small that abrasion is negligible, while also making the characteristic sediment thickness (roughness height) so large that it is challenging to completely cover the bed, results in </w:t>
       </w:r>
       <w:r>
         <w:rPr>
@@ -5385,53 +5431,7 @@
           <w:color w:val="000000" w:themeColor="text1"/>
         </w:rPr>
         <w:lastRenderedPageBreak/>
-        <w:t>2006). Our model evolves through time in response to "uplift," which we simulate through the progressive baselevel lowering of an outlet node.</w:t>
-      </w:r>
-    </w:p>
-    <w:p>
-      <w:pPr>
-        <w:jc w:val="both"/>
-        <w:rPr>
-          <w:rFonts w:cstheme="minorHAnsi"/>
-          <w:color w:val="000000" w:themeColor="text1"/>
-        </w:rPr>
-      </w:pPr>
-    </w:p>
-    <w:p>
-      <w:pPr>
-        <w:jc w:val="both"/>
-        <w:rPr>
-          <w:rFonts w:cstheme="minorHAnsi"/>
-          <w:color w:val="FF0000"/>
-        </w:rPr>
-      </w:pPr>
-      <w:r>
-        <w:rPr>
-          <w:rFonts w:cstheme="minorHAnsi"/>
-          <w:color w:val="000000" w:themeColor="text1"/>
-        </w:rPr>
-        <w:t xml:space="preserve">The model is designed to capture the changes in dominant erosional process that occur streamwise as sediment builds up and influences the system, much the way real rivers are often detachment-limited in their headwaters and become progressively more transport-limited downstream </w:t>
-      </w:r>
-      <w:r>
-        <w:rPr>
-          <w:rFonts w:cstheme="minorHAnsi"/>
-          <w:color w:val="FF0000"/>
-        </w:rPr>
-        <w:t>(</w:t>
-      </w:r>
-      <w:r>
-        <w:rPr>
-          <w:rFonts w:cstheme="minorHAnsi"/>
-          <w:color w:val="FF0000"/>
-        </w:rPr>
-        <w:t xml:space="preserve">CITATION; DAVY AND LAGUE 2009?) </w:t>
-      </w:r>
-      <w:r>
-        <w:rPr>
-          <w:rFonts w:cstheme="minorHAnsi"/>
-          <w:color w:val="000000" w:themeColor="text1"/>
-        </w:rPr>
-        <w:t xml:space="preserve">In our model, different fluvial conditions can be forced or suppressed with intentional parameter choices. For example, making abrasion coefficients so small that abrasion is negligible, while also making the characteristic sediment thickness (roughness height) so large that it is challenging to completely cover the bed, results in a model that is effectively the stream-power model. </w:t>
+        <w:t xml:space="preserve">a model that is effectively the stream-power model. </w:t>
       </w:r>
       <w:r>
         <w:rPr>
@@ -5800,7 +5800,35 @@
           <w:rFonts w:cstheme="minorHAnsi"/>
           <w:color w:val="000000" w:themeColor="text1"/>
         </w:rPr>
-        <w:t xml:space="preserve"> bed, but only considers one erosional process (plucking). This scenario differs from a stream </w:t>
+        <w:t xml:space="preserve"> bed, but only considers one erosional process (plucking). This scenario differs from a stream power model, however, because coarse sediment that is generated via plucking contributes to an alluvial layer of varying thickness on the bed, which impacts the efficacy of the plucking process. </w:t>
+      </w:r>
+      <w:r>
+        <w:rPr>
+          <w:rFonts w:cstheme="minorHAnsi"/>
+          <w:color w:val="000000" w:themeColor="text1"/>
+        </w:rPr>
+        <w:t>The case also produces a concave-upward profile, but unlike in Case 2, concavity is controlled via the bedrock erodibility factor, rather than the abrasion factor. Case 3 produces good agreement between analytical and numerical solutions for high to moderate values of K, but the solutions diverge when bedrock erodibility is extremely low</w:t>
+      </w:r>
+      <w:r>
+        <w:rPr>
+          <w:rFonts w:cstheme="minorHAnsi"/>
+          <w:color w:val="000000" w:themeColor="text1"/>
+        </w:rPr>
+        <w:t xml:space="preserve">, and thus slopes become extremely high. </w:t>
+      </w:r>
+      <w:r>
+        <w:rPr>
+          <w:rFonts w:cstheme="minorHAnsi"/>
+          <w:color w:val="000000" w:themeColor="text1"/>
+        </w:rPr>
+        <w:t>T</w:t>
+      </w:r>
+      <w:r>
+        <w:rPr>
+          <w:rFonts w:cstheme="minorHAnsi"/>
+          <w:color w:val="000000" w:themeColor="text1"/>
+        </w:rPr>
+        <w:t xml:space="preserve">he high slopes of these divergent solutions suggest that, in a real river, little to no sediment would remain on the riverbed, and these would be truly “detachment limited” systems. However, in our model set-up, sediment is allowed to persist on the riverbed for at least one timestep, representing the time between when it is generated from plucking versus when it </w:t>
       </w:r>
       <w:r>
         <w:rPr>
@@ -5808,35 +5836,7 @@
           <w:color w:val="000000" w:themeColor="text1"/>
         </w:rPr>
         <w:lastRenderedPageBreak/>
-        <w:t xml:space="preserve">power model, however, because coarse sediment that is generated via plucking contributes to an alluvial layer of varying thickness on the bed, which impacts the efficacy of the plucking process. </w:t>
-      </w:r>
-      <w:r>
-        <w:rPr>
-          <w:rFonts w:cstheme="minorHAnsi"/>
-          <w:color w:val="000000" w:themeColor="text1"/>
-        </w:rPr>
-        <w:t>The case also produces a concave-upward profile, but unlike in Case 2, concavity is controlled via the bedrock erodibility factor, rather than the abrasion factor. Case 3 produces good agreement between analytical and numerical solutions for high to moderate values of K, but the solutions diverge when bedrock erodibility is extremely low</w:t>
-      </w:r>
-      <w:r>
-        <w:rPr>
-          <w:rFonts w:cstheme="minorHAnsi"/>
-          <w:color w:val="000000" w:themeColor="text1"/>
-        </w:rPr>
-        <w:t xml:space="preserve">, and thus slopes become extremely high. </w:t>
-      </w:r>
-      <w:r>
-        <w:rPr>
-          <w:rFonts w:cstheme="minorHAnsi"/>
-          <w:color w:val="000000" w:themeColor="text1"/>
-        </w:rPr>
-        <w:t>T</w:t>
-      </w:r>
-      <w:r>
-        <w:rPr>
-          <w:rFonts w:cstheme="minorHAnsi"/>
-          <w:color w:val="000000" w:themeColor="text1"/>
-        </w:rPr>
-        <w:t xml:space="preserve">he high slopes of these divergent solutions suggest that, in a real river, little to no sediment would remain on the riverbed, and these would be truly “detachment limited” systems. However, in our model set-up, sediment is allowed to persist on the riverbed for at least one timestep, representing the time between when it is generated from plucking versus when it becomes available for downstream transport, which means that our model is effectively representing sediment inhibition of erosion, which is a process that may be negligible in nature. </w:t>
+        <w:t xml:space="preserve">becomes available for downstream transport, which means that our model is effectively representing sediment inhibition of erosion, which is a process that may be negligible in nature. </w:t>
       </w:r>
       <w:r>
         <w:rPr>
@@ -6168,98 +6168,6 @@
           <w:szCs w:val="28"/>
         </w:rPr>
         <w:t>Results</w:t>
-      </w:r>
-    </w:p>
-    <w:p>
-      <w:pPr>
-        <w:jc w:val="both"/>
-        <w:rPr>
-          <w:rFonts w:cstheme="minorHAnsi"/>
-          <w:b/>
-          <w:bCs/>
-          <w:color w:val="000000" w:themeColor="text1"/>
-          <w:sz w:val="28"/>
-          <w:szCs w:val="28"/>
-        </w:rPr>
-      </w:pPr>
-    </w:p>
-    <w:p>
-      <w:pPr>
-        <w:jc w:val="both"/>
-        <w:rPr>
-          <w:rFonts w:cstheme="minorHAnsi"/>
-          <w:b/>
-          <w:bCs/>
-          <w:color w:val="000000" w:themeColor="text1"/>
-        </w:rPr>
-      </w:pPr>
-      <w:r>
-        <w:rPr>
-          <w:rFonts w:cstheme="minorHAnsi"/>
-          <w:b/>
-          <w:bCs/>
-          <w:color w:val="000000" w:themeColor="text1"/>
-        </w:rPr>
-        <w:t>Steady State Profile</w:t>
-      </w:r>
-    </w:p>
-    <w:p>
-      <w:pPr>
-        <w:jc w:val="both"/>
-        <w:rPr>
-          <w:rFonts w:cstheme="minorHAnsi"/>
-          <w:b/>
-          <w:bCs/>
-          <w:color w:val="000000" w:themeColor="text1"/>
-          <w:sz w:val="28"/>
-          <w:szCs w:val="28"/>
-        </w:rPr>
-      </w:pPr>
-    </w:p>
-    <w:p>
-      <w:pPr>
-        <w:jc w:val="both"/>
-        <w:rPr>
-          <w:rFonts w:cstheme="minorHAnsi"/>
-          <w:color w:val="000000" w:themeColor="text1"/>
-        </w:rPr>
-      </w:pPr>
-      <w:r>
-        <w:rPr>
-          <w:rFonts w:cstheme="minorHAnsi"/>
-          <w:color w:val="000000" w:themeColor="text1"/>
-        </w:rPr>
-        <w:t>Our model consistently creates concave upward river profiles at the steady state condition</w:t>
-      </w:r>
-      <w:r>
-        <w:rPr>
-          <w:rFonts w:cstheme="minorHAnsi"/>
-          <w:color w:val="000000" w:themeColor="text1"/>
-        </w:rPr>
-        <w:t xml:space="preserve"> when erosion rate is equal to uplift rate. </w:t>
-      </w:r>
-      <w:r>
-        <w:rPr>
-          <w:rFonts w:cstheme="minorHAnsi"/>
-          <w:color w:val="000000" w:themeColor="text1"/>
-        </w:rPr>
-        <w:t xml:space="preserve">These profiles exhibit a break in slope associated with an imposed bedrock contact, and steepness, particularly in the downstream reaches, can be modulated with the persistence of large sediment (i.e., the </w:t>
-      </w:r>
-      <w:proofErr w:type="spellStart"/>
-      <w:r>
-        <w:rPr>
-          <w:rFonts w:cstheme="minorHAnsi"/>
-          <w:color w:val="000000" w:themeColor="text1"/>
-        </w:rPr>
-        <w:t>abradability</w:t>
-      </w:r>
-      <w:proofErr w:type="spellEnd"/>
-      <w:r>
-        <w:rPr>
-          <w:rFonts w:cstheme="minorHAnsi"/>
-          <w:color w:val="000000" w:themeColor="text1"/>
-        </w:rPr>
-        <w:t xml:space="preserve"> of the sediment). However, the general shape is consistent.</w:t>
       </w:r>
     </w:p>
     <w:p>
@@ -6504,7 +6412,21 @@
           <w:rFonts w:cstheme="minorHAnsi"/>
           <w:color w:val="000000" w:themeColor="text1"/>
         </w:rPr>
-        <w:t xml:space="preserve"> is the concavity. This scaling is so common that it is considered a necessary criterion for river incision models to replicate (Lague, 2014). Our model prediction diverges slightly from Flint's Law; however, it falls well within an envelope of uncertainty in concavity measurements</w:t>
+        <w:t xml:space="preserve"> is the concavity.</w:t>
+      </w:r>
+      <w:r>
+        <w:rPr>
+          <w:rFonts w:cstheme="minorHAnsi"/>
+          <w:color w:val="000000" w:themeColor="text1"/>
+        </w:rPr>
+        <w:t xml:space="preserve"> </w:t>
+      </w:r>
+      <w:r>
+        <w:rPr>
+          <w:rFonts w:cstheme="minorHAnsi"/>
+          <w:color w:val="000000" w:themeColor="text1"/>
+        </w:rPr>
+        <w:t>This scaling is so common that it is considered a necessary criterion for river incision models to replicate (Lague, 2014). Our model prediction diverges slightly from Flint's Law; however, it falls well within an envelope of uncertainty in concavity measurements</w:t>
       </w:r>
       <w:r>
         <w:rPr>
@@ -6528,6 +6450,68 @@
           <w:color w:val="000000" w:themeColor="text1"/>
         </w:rPr>
         <w:t xml:space="preserve"> heterogeneous settings (Duvall et al., 2004).</w:t>
+      </w:r>
+    </w:p>
+    <w:p>
+      <w:pPr>
+        <w:jc w:val="both"/>
+        <w:rPr>
+          <w:rFonts w:cstheme="minorHAnsi"/>
+          <w:color w:val="000000" w:themeColor="text1"/>
+        </w:rPr>
+      </w:pPr>
+    </w:p>
+    <w:p>
+      <w:pPr>
+        <w:jc w:val="both"/>
+        <w:rPr>
+          <w:rFonts w:cstheme="minorHAnsi"/>
+          <w:color w:val="000000" w:themeColor="text1"/>
+        </w:rPr>
+      </w:pPr>
+      <w:r>
+        <w:rPr>
+          <w:rFonts w:cstheme="minorHAnsi"/>
+          <w:color w:val="000000" w:themeColor="text1"/>
+        </w:rPr>
+        <w:t>In profile, this scaling relationship is reflected in concave-upward profiles at steady state.</w:t>
+      </w:r>
+      <w:r>
+        <w:rPr>
+          <w:rFonts w:cstheme="minorHAnsi"/>
+          <w:color w:val="000000" w:themeColor="text1"/>
+        </w:rPr>
+        <w:t xml:space="preserve"> </w:t>
+      </w:r>
+      <w:r>
+        <w:rPr>
+          <w:rFonts w:cstheme="minorHAnsi"/>
+          <w:color w:val="000000" w:themeColor="text1"/>
+        </w:rPr>
+        <w:t xml:space="preserve">Our model consistently creates concave upward river profiles at the steady state condition when erosion rate is equal to uplift rate. </w:t>
+      </w:r>
+      <w:r>
+        <w:rPr>
+          <w:rFonts w:cstheme="minorHAnsi"/>
+          <w:color w:val="000000" w:themeColor="text1"/>
+        </w:rPr>
+        <w:t xml:space="preserve">These profiles exhibit a break in slope associated with an imposed bedrock contact, and steepness, particularly in the downstream reaches, can be modulated with the persistence of large sediment (i.e., the </w:t>
+      </w:r>
+      <w:proofErr w:type="spellStart"/>
+      <w:r>
+        <w:rPr>
+          <w:rFonts w:cstheme="minorHAnsi"/>
+          <w:color w:val="000000" w:themeColor="text1"/>
+        </w:rPr>
+        <w:t>abradability</w:t>
+      </w:r>
+      <w:proofErr w:type="spellEnd"/>
+      <w:r>
+        <w:rPr>
+          <w:rFonts w:cstheme="minorHAnsi"/>
+          <w:color w:val="000000" w:themeColor="text1"/>
+        </w:rPr>
+        <w:t xml:space="preserve"> of the sediment). However, the general shape is consistent.</w:t>
       </w:r>
     </w:p>
     <w:p>
@@ -6786,7 +6770,7 @@
           </mc:Choice>
           <mc:Fallback>
             <w:pict>
-              <v:shape w14:anchorId="358EB97D" id="Text Box 4" o:spid="_x0000_s1028" type="#_x0000_t202" style="position:absolute;left:0;text-align:left;margin-left:8.35pt;margin-top:475.55pt;width:188.4pt;height:165.4pt;z-index:251671552;visibility:visible;mso-wrap-style:square;mso-wrap-distance-left:9pt;mso-wrap-distance-top:0;mso-wrap-distance-right:9pt;mso-wrap-distance-bottom:0;mso-position-horizontal:absolute;mso-position-horizontal-relative:text;mso-position-vertical:absolute;mso-position-vertical-relative:text;v-text-anchor:top" o:gfxdata="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" fillcolor="white [3201]" stroked="f" strokeweight=".5pt">
+              <v:shape w14:anchorId="358EB97D" id="Text Box 4" o:spid="_x0000_s1030" type="#_x0000_t202" style="position:absolute;left:0;text-align:left;margin-left:8.35pt;margin-top:475.55pt;width:188.4pt;height:165.4pt;z-index:251671552;visibility:visible;mso-wrap-style:square;mso-wrap-distance-left:9pt;mso-wrap-distance-top:0;mso-wrap-distance-right:9pt;mso-wrap-distance-bottom:0;mso-position-horizontal:absolute;mso-position-horizontal-relative:text;mso-position-vertical:absolute;mso-position-vertical-relative:text;v-text-anchor:top" o:gfxdata="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" fillcolor="white [3201]" stroked="f" strokeweight=".5pt">
                 <v:textbox>
                   <w:txbxContent>
                     <w:p>
@@ -6873,7 +6857,7 @@
                     </pic:cNvPicPr>
                   </pic:nvPicPr>
                   <pic:blipFill>
-                    <a:blip r:embed="rId7" cstate="print">
+                    <a:blip r:embed="rId8" cstate="print">
                       <a:extLst>
                         <a:ext uri="{28A0092B-C50C-407E-A947-70E740481C1C}">
                           <a14:useLocalDpi xmlns:a14="http://schemas.microsoft.com/office/drawing/2010/main" val="0"/>
@@ -7157,7 +7141,7 @@
                     <pic:cNvPicPr/>
                   </pic:nvPicPr>
                   <pic:blipFill>
-                    <a:blip r:embed="rId8">
+                    <a:blip r:embed="rId9">
                       <a:extLst>
                         <a:ext uri="{28A0092B-C50C-407E-A947-70E740481C1C}">
                           <a14:useLocalDpi xmlns:a14="http://schemas.microsoft.com/office/drawing/2010/main" val="0"/>
@@ -7486,7 +7470,7 @@
           </mc:Choice>
           <mc:Fallback>
             <w:pict>
-              <v:shape w14:anchorId="38BD2227" id="Text Box 5" o:spid="_x0000_s1029" type="#_x0000_t202" style="position:absolute;left:0;text-align:left;margin-left:194.2pt;margin-top:158.8pt;width:259.4pt;height:118pt;z-index:251673600;visibility:visible;mso-wrap-style:square;mso-width-percent:0;mso-height-percent:0;mso-wrap-distance-left:9pt;mso-wrap-distance-top:0;mso-wrap-distance-right:9pt;mso-wrap-distance-bottom:0;mso-position-horizontal:absolute;mso-position-horizontal-relative:text;mso-position-vertical:absolute;mso-position-vertical-relative:text;mso-width-percent:0;mso-height-percent:0;mso-width-relative:margin;mso-height-relative:margin;v-text-anchor:top" o:gfxdata="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" fillcolor="white [3201]" stroked="f" strokeweight=".5pt">
+              <v:shape w14:anchorId="38BD2227" id="Text Box 5" o:spid="_x0000_s1031" type="#_x0000_t202" style="position:absolute;left:0;text-align:left;margin-left:194.2pt;margin-top:158.8pt;width:259.4pt;height:118pt;z-index:251673600;visibility:visible;mso-wrap-style:square;mso-width-percent:0;mso-height-percent:0;mso-wrap-distance-left:9pt;mso-wrap-distance-top:0;mso-wrap-distance-right:9pt;mso-wrap-distance-bottom:0;mso-position-horizontal:absolute;mso-position-horizontal-relative:text;mso-position-vertical:absolute;mso-position-vertical-relative:text;mso-width-percent:0;mso-height-percent:0;mso-width-relative:margin;mso-height-relative:margin;v-text-anchor:top" o:gfxdata="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" fillcolor="white [3201]" stroked="f" strokeweight=".5pt">
                 <v:textbox>
                   <w:txbxContent>
                     <w:p>
@@ -7802,7 +7786,7 @@
                     <pic:cNvPicPr/>
                   </pic:nvPicPr>
                   <pic:blipFill>
-                    <a:blip r:embed="rId9">
+                    <a:blip r:embed="rId10">
                       <a:extLst>
                         <a:ext uri="{28A0092B-C50C-407E-A947-70E740481C1C}">
                           <a14:useLocalDpi xmlns:a14="http://schemas.microsoft.com/office/drawing/2010/main" val="0"/>
@@ -8101,7 +8085,7 @@
         <mc:AlternateContent>
           <mc:Choice Requires="wps">
             <w:drawing>
-              <wp:anchor distT="0" distB="0" distL="114300" distR="114300" simplePos="0" relativeHeight="251662336" behindDoc="1" locked="0" layoutInCell="1" allowOverlap="1" wp14:anchorId="006453D5" wp14:editId="13AFD507">
+              <wp:anchor distT="0" distB="0" distL="114300" distR="114300" simplePos="0" relativeHeight="251661312" behindDoc="1" locked="0" layoutInCell="1" allowOverlap="1" wp14:anchorId="006453D5" wp14:editId="1EDDE451">
                 <wp:simplePos x="0" y="0"/>
                 <wp:positionH relativeFrom="column">
                   <wp:posOffset>2206895</wp:posOffset>
@@ -8171,7 +8155,7 @@
           </mc:Choice>
           <mc:Fallback>
             <w:pict>
-              <v:shape w14:anchorId="006453D5" id="Text Box 7" o:spid="_x0000_s1030" type="#_x0000_t202" style="position:absolute;left:0;text-align:left;margin-left:173.75pt;margin-top:.05pt;width:242pt;height:97.3pt;z-index:-251654144;visibility:visible;mso-wrap-style:square;mso-wrap-distance-left:9pt;mso-wrap-distance-top:0;mso-wrap-distance-right:9pt;mso-wrap-distance-bottom:0;mso-position-horizontal:absolute;mso-position-horizontal-relative:text;mso-position-vertical:absolute;mso-position-vertical-relative:text;v-text-anchor:top" o:gfxdata="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" fillcolor="white [3201]" strokeweight=".5pt">
+              <v:shape w14:anchorId="006453D5" id="Text Box 7" o:spid="_x0000_s1032" type="#_x0000_t202" style="position:absolute;left:0;text-align:left;margin-left:173.75pt;margin-top:.05pt;width:242pt;height:97.3pt;z-index:-251655168;visibility:visible;mso-wrap-style:square;mso-wrap-distance-left:9pt;mso-wrap-distance-top:0;mso-wrap-distance-right:9pt;mso-wrap-distance-bottom:0;mso-position-horizontal:absolute;mso-position-horizontal-relative:text;mso-position-vertical:absolute;mso-position-vertical-relative:text;v-text-anchor:top" o:gfxdata="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" fillcolor="white [3201]" strokeweight=".5pt">
                 <v:textbox>
                   <w:txbxContent>
                     <w:p>

</xml_diff>